<commit_message>
:bookmark: Adicionada nota aos documentos sobre servidor SQL
</commit_message>
<xml_diff>
--- a/PWEB.docx
+++ b/PWEB.docx
@@ -189,7 +189,7 @@
         </w:rPr>
       </w:pPr>
       <w:bookmarkStart w:id="0" w:name="_Toc69218222"/>
-      <w:bookmarkStart w:id="1" w:name="_Toc123134783"/>
+      <w:bookmarkStart w:id="1" w:name="_Toc123523023"/>
       <w:r>
         <w:rPr>
           <w:sz w:val="36"/>
@@ -259,7 +259,7 @@
             </w:rPr>
             <w:fldChar w:fldCharType="separate"/>
           </w:r>
-          <w:hyperlink w:anchor="_Toc123134783" w:history="1">
+          <w:hyperlink w:anchor="_Toc123523023" w:history="1">
             <w:r>
               <w:rPr>
                 <w:rStyle w:val="Hiperligao"/>
@@ -282,7 +282,7 @@
               <w:rPr>
                 <w:webHidden/>
               </w:rPr>
-              <w:instrText xml:space="preserve"> PAGEREF _Toc123134783 \h </w:instrText>
+              <w:instrText xml:space="preserve"> PAGEREF _Toc123523023 \h </w:instrText>
             </w:r>
             <w:r>
               <w:rPr>
@@ -319,7 +319,7 @@
               <w:lang w:eastAsia="pt-PT"/>
             </w:rPr>
           </w:pPr>
-          <w:hyperlink w:anchor="_Toc123134784" w:history="1">
+          <w:hyperlink w:anchor="_Toc123523024" w:history="1">
             <w:r>
               <w:rPr>
                 <w:rStyle w:val="Hiperligao"/>
@@ -342,7 +342,7 @@
               <w:rPr>
                 <w:webHidden/>
               </w:rPr>
-              <w:instrText xml:space="preserve"> PAGEREF _Toc123134784 \h </w:instrText>
+              <w:instrText xml:space="preserve"> PAGEREF _Toc123523024 \h </w:instrText>
             </w:r>
             <w:r>
               <w:rPr>
@@ -379,7 +379,7 @@
               <w:lang w:eastAsia="pt-PT"/>
             </w:rPr>
           </w:pPr>
-          <w:hyperlink w:anchor="_Toc123134785" w:history="1">
+          <w:hyperlink w:anchor="_Toc123523025" w:history="1">
             <w:r>
               <w:rPr>
                 <w:rStyle w:val="Hiperligao"/>
@@ -402,7 +402,67 @@
               <w:rPr>
                 <w:webHidden/>
               </w:rPr>
-              <w:instrText xml:space="preserve"> PAGEREF _Toc123134785 \h </w:instrText>
+              <w:instrText xml:space="preserve"> PAGEREF _Toc123523025 \h </w:instrText>
+            </w:r>
+            <w:r>
+              <w:rPr>
+                <w:webHidden/>
+              </w:rPr>
+            </w:r>
+            <w:r>
+              <w:rPr>
+                <w:webHidden/>
+              </w:rPr>
+              <w:fldChar w:fldCharType="separate"/>
+            </w:r>
+            <w:r>
+              <w:rPr>
+                <w:webHidden/>
+              </w:rPr>
+              <w:t>3</w:t>
+            </w:r>
+            <w:r>
+              <w:rPr>
+                <w:webHidden/>
+              </w:rPr>
+              <w:fldChar w:fldCharType="end"/>
+            </w:r>
+          </w:hyperlink>
+        </w:p>
+        <w:p>
+          <w:pPr>
+            <w:pStyle w:val="ndice1"/>
+            <w:rPr>
+              <w:rFonts w:eastAsiaTheme="minorEastAsia"/>
+              <w:b w:val="0"/>
+              <w:bCs w:val="0"/>
+              <w:lang w:eastAsia="pt-PT"/>
+            </w:rPr>
+          </w:pPr>
+          <w:hyperlink w:anchor="_Toc123523026" w:history="1">
+            <w:r>
+              <w:rPr>
+                <w:rStyle w:val="Hiperligao"/>
+              </w:rPr>
+              <w:t>Notas</w:t>
+            </w:r>
+            <w:r>
+              <w:rPr>
+                <w:webHidden/>
+              </w:rPr>
+              <w:tab/>
+            </w:r>
+            <w:r>
+              <w:rPr>
+                <w:webHidden/>
+              </w:rPr>
+              <w:fldChar w:fldCharType="begin"/>
+            </w:r>
+            <w:r>
+              <w:rPr>
+                <w:webHidden/>
+              </w:rPr>
+              <w:instrText xml:space="preserve"> PAGEREF _Toc123523026 \h </w:instrText>
             </w:r>
             <w:r>
               <w:rPr>
@@ -468,7 +528,7 @@
         <w:lastRenderedPageBreak/>
         <w:tab/>
       </w:r>
-      <w:bookmarkStart w:id="2" w:name="_Toc123134784"/>
+      <w:bookmarkStart w:id="2" w:name="_Toc123523024"/>
       <w:r>
         <w:t>Elementos do Grupo</w:t>
       </w:r>
@@ -562,7 +622,7 @@
           <w:szCs w:val="26"/>
         </w:rPr>
       </w:pPr>
-      <w:bookmarkStart w:id="3" w:name="_Toc123134785"/>
+      <w:bookmarkStart w:id="3" w:name="_Toc123523025"/>
       <w:r>
         <w:t>Credenciais de Acesso</w:t>
       </w:r>
@@ -771,13 +831,7 @@
               <w:jc w:val="both"/>
             </w:pPr>
             <w:r>
-              <w:t>gestor@</w:t>
-            </w:r>
-            <w:r>
-              <w:t>turbocars</w:t>
-            </w:r>
-            <w:r>
-              <w:t>.com</w:t>
+              <w:t>gestor@turbocars.com</w:t>
             </w:r>
           </w:p>
         </w:tc>
@@ -995,6 +1049,60 @@
       <w:pPr>
         <w:jc w:val="both"/>
       </w:pPr>
+    </w:p>
+    <w:p>
+      <w:pPr>
+        <w:jc w:val="both"/>
+      </w:pPr>
+    </w:p>
+    <w:p>
+      <w:pPr>
+        <w:jc w:val="both"/>
+      </w:pPr>
+    </w:p>
+    <w:p>
+      <w:pPr>
+        <w:jc w:val="both"/>
+      </w:pPr>
+    </w:p>
+    <w:p>
+      <w:pPr>
+        <w:pStyle w:val="Ttulo1"/>
+        <w:rPr>
+          <w:sz w:val="26"/>
+          <w:szCs w:val="26"/>
+        </w:rPr>
+      </w:pPr>
+      <w:bookmarkStart w:id="5" w:name="_Toc123523026"/>
+      <w:r>
+        <w:t>Notas</w:t>
+      </w:r>
+      <w:bookmarkEnd w:id="5"/>
+    </w:p>
+    <w:p/>
+    <w:p>
+      <w:pPr>
+        <w:jc w:val="both"/>
+      </w:pPr>
+      <w:r>
+        <w:t xml:space="preserve">A base de dados encontra-se num servidor Docker a correr o SQL Server. O trabalho por </w:t>
+      </w:r>
+      <w:proofErr w:type="spellStart"/>
+      <w:r>
+        <w:t>default</w:t>
+      </w:r>
+      <w:proofErr w:type="spellEnd"/>
+      <w:r>
+        <w:t xml:space="preserve"> já se conecta à mesma não sendo necessária nenhuma configuração adicional.</w:t>
+      </w:r>
+    </w:p>
+    <w:p>
+      <w:pPr>
+        <w:jc w:val="both"/>
+      </w:pPr>
+      <w:r>
+        <w:t>Não existe, portanto, uma base de dados local submetida juntamente com o trabalho.</w:t>
+      </w:r>
     </w:p>
     <w:p>
       <w:pPr>

</xml_diff>